<commit_message>
entrega 1, prac6 y 7
</commit_message>
<xml_diff>
--- a/PL/informes/ADMSISUO283319PRAC1.docx
+++ b/PL/informes/ADMSISUO283319PRAC1.docx
@@ -131,336 +131,21 @@
         <w:jc w:val="center"/>
         <w:rPr/>
       </w:pPr>
-      <w:bookmarkStart w:id="0" w:name="__RefHeading___Toc296_135632325"/>
-      <w:bookmarkEnd w:id="0"/>
       <w:r>
         <w:rPr/>
         <w:t>JUAN FRANCISCO MIER MONTOTO, UO283319</w:t>
       </w:r>
-    </w:p>
-    <w:p>
-      <w:pPr>
-        <w:pStyle w:val="TextBody"/>
-        <w:bidi w:val="0"/>
-        <w:jc w:val="center"/>
-        <w:rPr/>
-      </w:pPr>
-      <w:r>
-        <w:rPr/>
-      </w:r>
-    </w:p>
-    <w:sdt>
-      <w:sdtPr>
-        <w:docPartObj>
-          <w:docPartGallery w:val="Table of Contents"/>
-          <w:docPartUnique w:val="true"/>
-        </w:docPartObj>
-      </w:sdtPr>
-      <w:sdtContent>
-        <w:p>
-          <w:pPr>
-            <w:pStyle w:val="ContentsHeading"/>
-            <w:bidi w:val="0"/>
-            <w:jc w:val="left"/>
-            <w:rPr/>
-          </w:pPr>
-          <w:r>
-            <w:br w:type="page"/>
-          </w:r>
-          <w:r>
-            <w:rPr/>
-            <w:t>Table of Contents</w:t>
-          </w:r>
-        </w:p>
-        <w:p>
-          <w:pPr>
-            <w:pStyle w:val="Contents1"/>
-            <w:bidi w:val="0"/>
-            <w:jc w:val="left"/>
-            <w:rPr/>
-          </w:pPr>
-          <w:r>
-            <w:fldChar w:fldCharType="begin"/>
-          </w:r>
-          <w:r>
-            <w:rPr>
-              <w:rStyle w:val="IndexLink"/>
-            </w:rPr>
-            <w:instrText xml:space="preserve"> TOC \f \o "1-9" \h</w:instrText>
-          </w:r>
-          <w:r>
-            <w:rPr>
-              <w:rStyle w:val="IndexLink"/>
-            </w:rPr>
-            <w:fldChar w:fldCharType="separate"/>
-          </w:r>
-          <w:hyperlink w:anchor="__RefHeading___Toc302_135632325">
-            <w:r>
-              <w:rPr>
-                <w:rStyle w:val="IndexLink"/>
-              </w:rPr>
-              <w:t>1. Instalación Linux</w:t>
-              <w:tab/>
-              <w:t>3</w:t>
-            </w:r>
-          </w:hyperlink>
-        </w:p>
-        <w:p>
-          <w:pPr>
-            <w:pStyle w:val="Contents1"/>
-            <w:bidi w:val="0"/>
-            <w:jc w:val="left"/>
-            <w:rPr/>
-          </w:pPr>
-          <w:hyperlink w:anchor="__RefHeading___Toc304_135632325">
-            <w:r>
-              <w:rPr>
-                <w:rStyle w:val="IndexLink"/>
-              </w:rPr>
-              <w:t>2. Instalación Windows Server 2022</w:t>
-              <w:tab/>
-              <w:t>4</w:t>
-            </w:r>
-          </w:hyperlink>
-        </w:p>
-        <w:p>
-          <w:pPr>
-            <w:pStyle w:val="Contents1"/>
-            <w:bidi w:val="0"/>
-            <w:jc w:val="left"/>
-            <w:rPr/>
-          </w:pPr>
-          <w:hyperlink w:anchor="__RefHeading___Toc306_135632325">
-            <w:r>
-              <w:rPr>
-                <w:rStyle w:val="IndexLink"/>
-              </w:rPr>
-              <w:t>3. Iniciar sesión Linux</w:t>
-              <w:tab/>
-              <w:t>5</w:t>
-            </w:r>
-          </w:hyperlink>
-        </w:p>
-        <w:p>
-          <w:pPr>
-            <w:pStyle w:val="Contents2"/>
-            <w:bidi w:val="0"/>
-            <w:jc w:val="left"/>
-            <w:rPr/>
-          </w:pPr>
-          <w:hyperlink w:anchor="__RefHeading___Toc308_135632325">
-            <w:r>
-              <w:rPr>
-                <w:rStyle w:val="IndexLink"/>
-              </w:rPr>
-              <w:t>3.1. Cambio del prompt y cambio del nombre de host</w:t>
-              <w:tab/>
-              <w:t>5</w:t>
-            </w:r>
-          </w:hyperlink>
-        </w:p>
-        <w:p>
-          <w:pPr>
-            <w:pStyle w:val="Contents2"/>
-            <w:bidi w:val="0"/>
-            <w:jc w:val="left"/>
-            <w:rPr/>
-          </w:pPr>
-          <w:hyperlink w:anchor="__RefHeading___Toc310_135632325">
-            <w:r>
-              <w:rPr>
-                <w:rStyle w:val="IndexLink"/>
-              </w:rPr>
-              <w:t>3.2. systemd</w:t>
-              <w:tab/>
-              <w:t>5</w:t>
-            </w:r>
-          </w:hyperlink>
-        </w:p>
-        <w:p>
-          <w:pPr>
-            <w:pStyle w:val="Contents2"/>
-            <w:bidi w:val="0"/>
-            <w:jc w:val="left"/>
-            <w:rPr/>
-          </w:pPr>
-          <w:hyperlink w:anchor="__RefHeading___Toc312_135632325">
-            <w:r>
-              <w:rPr>
-                <w:rStyle w:val="IndexLink"/>
-              </w:rPr>
-              <w:t>3.3. syslog</w:t>
-              <w:tab/>
-              <w:t>6</w:t>
-            </w:r>
-          </w:hyperlink>
-        </w:p>
-        <w:p>
-          <w:pPr>
-            <w:pStyle w:val="Contents2"/>
-            <w:bidi w:val="0"/>
-            <w:jc w:val="left"/>
-            <w:rPr/>
-          </w:pPr>
-          <w:hyperlink w:anchor="__RefHeading___Toc314_135632325">
-            <w:r>
-              <w:rPr>
-                <w:rStyle w:val="IndexLink"/>
-              </w:rPr>
-              <w:t>3.4. Login desde terminales</w:t>
-              <w:tab/>
-              <w:t>7</w:t>
-            </w:r>
-          </w:hyperlink>
-        </w:p>
-        <w:p>
-          <w:pPr>
-            <w:pStyle w:val="Contents2"/>
-            <w:bidi w:val="0"/>
-            <w:jc w:val="left"/>
-            <w:rPr/>
-          </w:pPr>
-          <w:hyperlink w:anchor="__RefHeading___Toc316_135632325">
-            <w:r>
-              <w:rPr>
-                <w:rStyle w:val="IndexLink"/>
-              </w:rPr>
-              <w:t>3.6. Login desde red</w:t>
-              <w:tab/>
-              <w:t>7</w:t>
-            </w:r>
-          </w:hyperlink>
-        </w:p>
-        <w:p>
-          <w:pPr>
-            <w:pStyle w:val="Contents2"/>
-            <w:bidi w:val="0"/>
-            <w:jc w:val="left"/>
-            <w:rPr/>
-          </w:pPr>
-          <w:hyperlink w:anchor="__RefHeading___Toc318_135632325">
-            <w:r>
-              <w:rPr>
-                <w:rStyle w:val="IndexLink"/>
-              </w:rPr>
-              <w:t>3.8. Correo electrónico</w:t>
-              <w:tab/>
-              <w:t>8</w:t>
-            </w:r>
-          </w:hyperlink>
-        </w:p>
-        <w:p>
-          <w:pPr>
-            <w:pStyle w:val="Contents1"/>
-            <w:bidi w:val="0"/>
-            <w:jc w:val="left"/>
-            <w:rPr/>
-          </w:pPr>
-          <w:hyperlink w:anchor="__RefHeading___Toc320_135632325">
-            <w:r>
-              <w:rPr>
-                <w:rStyle w:val="IndexLink"/>
-              </w:rPr>
-              <w:t>4. Trabajo opcional</w:t>
-              <w:tab/>
-              <w:t>9</w:t>
-            </w:r>
-          </w:hyperlink>
-        </w:p>
-        <w:p>
-          <w:pPr>
-            <w:pStyle w:val="Contents2"/>
-            <w:bidi w:val="0"/>
-            <w:jc w:val="left"/>
-            <w:rPr/>
-          </w:pPr>
-          <w:hyperlink w:anchor="__RefHeading___Toc322_135632325">
-            <w:r>
-              <w:rPr>
-                <w:rStyle w:val="IndexLink"/>
-              </w:rPr>
-              <w:t>4.1. Nueva máquina virtual con GUI</w:t>
-              <w:tab/>
-              <w:t>9</w:t>
-            </w:r>
-          </w:hyperlink>
-        </w:p>
-        <w:p>
-          <w:pPr>
-            <w:pStyle w:val="Contents2"/>
-            <w:bidi w:val="0"/>
-            <w:jc w:val="left"/>
-            <w:rPr/>
-          </w:pPr>
-          <w:hyperlink w:anchor="__RefHeading___Toc324_135632325">
-            <w:r>
-              <w:rPr>
-                <w:rStyle w:val="IndexLink"/>
-              </w:rPr>
-              <w:tab/>
-              <w:t>9</w:t>
-            </w:r>
-          </w:hyperlink>
-        </w:p>
-        <w:p>
-          <w:pPr>
-            <w:pStyle w:val="Contents2"/>
-            <w:bidi w:val="0"/>
-            <w:jc w:val="left"/>
-            <w:rPr/>
-          </w:pPr>
-          <w:hyperlink w:anchor="__RefHeading___Toc326_135632325">
-            <w:r>
-              <w:rPr>
-                <w:rStyle w:val="IndexLink"/>
-              </w:rPr>
-              <w:t>4.2. Documentación y ayuda</w:t>
-              <w:tab/>
-              <w:t>10</w:t>
-            </w:r>
-          </w:hyperlink>
-          <w:r>
-            <w:rPr>
-              <w:rStyle w:val="IndexLink"/>
-            </w:rPr>
-            <w:fldChar w:fldCharType="end"/>
-          </w:r>
-        </w:p>
-      </w:sdtContent>
-    </w:sdt>
-    <w:p>
-      <w:pPr>
-        <w:pStyle w:val="TextBody"/>
-        <w:bidi w:val="0"/>
-        <w:spacing w:lineRule="auto" w:line="276" w:before="0" w:after="140"/>
-        <w:jc w:val="left"/>
-        <w:rPr/>
-      </w:pPr>
-      <w:r>
-        <w:rPr/>
-      </w:r>
-    </w:p>
-    <w:p>
-      <w:pPr>
-        <w:pStyle w:val="TextBody"/>
-        <w:bidi w:val="0"/>
-        <w:spacing w:lineRule="auto" w:line="276" w:before="0" w:after="140"/>
-        <w:jc w:val="left"/>
-        <w:rPr/>
-      </w:pPr>
       <w:r>
         <w:fldChar w:fldCharType="begin"/>
       </w:r>
       <w:r>
         <w:rPr/>
-        <w:instrText xml:space="preserve"> TC "1." \l 2 </w:instrText>
+        <w:instrText xml:space="preserve"> XE "Punto: : " </w:instrText>
       </w:r>
       <w:r>
         <w:rPr/>
         <w:fldChar w:fldCharType="separate"/>
       </w:r>
-      <w:bookmarkStart w:id="1" w:name="__RefHeading___Toc300_135632325"/>
-      <w:bookmarkEnd w:id="1"/>
       <w:r>
         <w:rPr/>
       </w:r>
@@ -473,7 +158,7 @@
       </w:r>
       <w:r>
         <w:rPr/>
-        <w:instrText xml:space="preserve"> XE "Punto: " </w:instrText>
+        <w:instrText xml:space="preserve"> TC "1." \l 3 </w:instrText>
       </w:r>
       <w:r>
         <w:rPr/>
@@ -491,7 +176,7 @@
       </w:r>
       <w:r>
         <w:rPr/>
-        <w:instrText xml:space="preserve"> TC "1." \l 2 </w:instrText>
+        <w:instrText xml:space="preserve"> TC "1." \l 3 </w:instrText>
       </w:r>
       <w:r>
         <w:rPr/>
@@ -509,7 +194,7 @@
       </w:r>
       <w:r>
         <w:rPr/>
-        <w:instrText xml:space="preserve"> TC "1." \l 2 </w:instrText>
+        <w:instrText xml:space="preserve"> TC "1." \l 3 </w:instrText>
       </w:r>
       <w:r>
         <w:rPr/>
@@ -527,7 +212,7 @@
       </w:r>
       <w:r>
         <w:rPr/>
-        <w:instrText xml:space="preserve"> TC "1." \l 2 </w:instrText>
+        <w:instrText xml:space="preserve"> TC "Punto " \l 3 </w:instrText>
       </w:r>
       <w:r>
         <w:rPr/>
@@ -545,7 +230,7 @@
       </w:r>
       <w:r>
         <w:rPr/>
-        <w:instrText xml:space="preserve"> TC "Punto " \l 2 </w:instrText>
+        <w:instrText xml:space="preserve"> XE "Punto: : " </w:instrText>
       </w:r>
       <w:r>
         <w:rPr/>
@@ -563,7 +248,7 @@
       </w:r>
       <w:r>
         <w:rPr/>
-        <w:instrText xml:space="preserve"> XE "Punto: " </w:instrText>
+        <w:instrText xml:space="preserve"> XE "Punto: : " </w:instrText>
       </w:r>
       <w:r>
         <w:rPr/>
@@ -581,25 +266,7 @@
       </w:r>
       <w:r>
         <w:rPr/>
-        <w:instrText xml:space="preserve"> XE "Punto: " </w:instrText>
-      </w:r>
-      <w:r>
-        <w:rPr/>
-        <w:fldChar w:fldCharType="separate"/>
-      </w:r>
-      <w:r>
-        <w:rPr/>
-      </w:r>
-      <w:r>
-        <w:rPr/>
-        <w:fldChar w:fldCharType="end"/>
-      </w:r>
-      <w:r>
-        <w:fldChar w:fldCharType="begin"/>
-      </w:r>
-      <w:r>
-        <w:rPr/>
-        <w:instrText xml:space="preserve"> XE "Punto: " </w:instrText>
+        <w:instrText xml:space="preserve"> XE "Punto: : " </w:instrText>
       </w:r>
       <w:r>
         <w:rPr/>
@@ -660,17 +327,6 @@
     </w:p>
     <w:p>
       <w:pPr>
-        <w:pStyle w:val="TextBody"/>
-        <w:bidi w:val="0"/>
-        <w:jc w:val="left"/>
-        <w:rPr/>
-      </w:pPr>
-      <w:r>
-        <w:rPr/>
-      </w:r>
-    </w:p>
-    <w:p>
-      <w:pPr>
         <w:pStyle w:val="Heading1"/>
         <w:numPr>
           <w:ilvl w:val="0"/>
@@ -680,8 +336,8 @@
         <w:jc w:val="left"/>
         <w:rPr/>
       </w:pPr>
-      <w:bookmarkStart w:id="2" w:name="__RefHeading___Toc302_135632325"/>
-      <w:bookmarkEnd w:id="2"/>
+      <w:bookmarkStart w:id="0" w:name="__RefHeading___Toc302_135632325"/>
+      <w:bookmarkEnd w:id="0"/>
       <w:r>
         <w:rPr/>
         <w:t>1. Instalaci</w:t>
@@ -788,8 +444,8 @@
         <w:jc w:val="left"/>
         <w:rPr/>
       </w:pPr>
-      <w:bookmarkStart w:id="3" w:name="__RefHeading___Toc304_135632325"/>
-      <w:bookmarkEnd w:id="3"/>
+      <w:bookmarkStart w:id="1" w:name="__RefHeading___Toc304_135632325"/>
+      <w:bookmarkEnd w:id="1"/>
       <w:r>
         <w:rPr/>
         <w:t>2. Instalaci</w:t>
@@ -884,8 +540,8 @@
         <w:jc w:val="left"/>
         <w:rPr/>
       </w:pPr>
-      <w:bookmarkStart w:id="4" w:name="__RefHeading___Toc306_135632325"/>
-      <w:bookmarkEnd w:id="4"/>
+      <w:bookmarkStart w:id="2" w:name="__RefHeading___Toc306_135632325"/>
+      <w:bookmarkEnd w:id="2"/>
       <w:r>
         <w:rPr/>
         <w:t>3. Iniciar sesi</w:t>
@@ -912,8 +568,8 @@
         <w:jc w:val="left"/>
         <w:rPr/>
       </w:pPr>
-      <w:bookmarkStart w:id="5" w:name="__RefHeading___Toc308_135632325"/>
-      <w:bookmarkEnd w:id="5"/>
+      <w:bookmarkStart w:id="3" w:name="__RefHeading___Toc308_135632325"/>
+      <w:bookmarkEnd w:id="3"/>
       <w:r>
         <w:rPr/>
         <w:t>3.1. Cambio del prompt y cambio del nombre de host</w:t>
@@ -928,8 +584,8 @@
           <w:rFonts w:ascii="Liberation Sans" w:hAnsi="Liberation Sans"/>
         </w:rPr>
       </w:pPr>
-      <w:bookmarkStart w:id="6" w:name="page3R_mcid0"/>
-      <w:bookmarkEnd w:id="6"/>
+      <w:bookmarkStart w:id="4" w:name="page3R_mcid0"/>
+      <w:bookmarkEnd w:id="4"/>
       <w:r>
         <w:rPr>
           <w:rFonts w:ascii="Liberation Sans" w:hAnsi="Liberation Sans"/>
@@ -1043,7 +699,7 @@
                   </pic:nvPicPr>
                   <pic:blipFill>
                     <a:blip r:embed="rId4"/>
-                    <a:srcRect l="0" t="0" r="24726" b="60909"/>
+                    <a:srcRect l="0" t="0" r="24726" b="60901"/>
                     <a:stretch>
                       <a:fillRect/>
                     </a:stretch>
@@ -1110,8 +766,8 @@
         <w:jc w:val="left"/>
         <w:rPr/>
       </w:pPr>
-      <w:bookmarkStart w:id="7" w:name="__RefHeading___Toc310_135632325"/>
-      <w:bookmarkEnd w:id="7"/>
+      <w:bookmarkStart w:id="5" w:name="__RefHeading___Toc310_135632325"/>
+      <w:bookmarkEnd w:id="5"/>
       <w:r>
         <w:rPr/>
         <w:t>3.2. systemd</w:t>
@@ -1555,8 +1211,8 @@
         <w:jc w:val="left"/>
         <w:rPr/>
       </w:pPr>
-      <w:bookmarkStart w:id="8" w:name="__RefHeading___Toc312_135632325"/>
-      <w:bookmarkEnd w:id="8"/>
+      <w:bookmarkStart w:id="6" w:name="__RefHeading___Toc312_135632325"/>
+      <w:bookmarkEnd w:id="6"/>
       <w:r>
         <w:rPr/>
         <w:t>3.3. syslog</w:t>
@@ -1723,8 +1379,8 @@
         <w:jc w:val="left"/>
         <w:rPr/>
       </w:pPr>
-      <w:bookmarkStart w:id="9" w:name="__RefHeading___Toc314_135632325"/>
-      <w:bookmarkEnd w:id="9"/>
+      <w:bookmarkStart w:id="7" w:name="__RefHeading___Toc314_135632325"/>
+      <w:bookmarkEnd w:id="7"/>
       <w:r>
         <w:rPr/>
         <w:t>3.4. Login desde terminales</w:t>
@@ -1933,8 +1589,8 @@
         <w:jc w:val="left"/>
         <w:rPr/>
       </w:pPr>
-      <w:bookmarkStart w:id="10" w:name="__RefHeading___Toc316_135632325"/>
-      <w:bookmarkEnd w:id="10"/>
+      <w:bookmarkStart w:id="8" w:name="__RefHeading___Toc316_135632325"/>
+      <w:bookmarkEnd w:id="8"/>
       <w:r>
         <w:rPr/>
         <w:t>3.</w:t>
@@ -2051,8 +1707,8 @@
         <w:jc w:val="left"/>
         <w:rPr/>
       </w:pPr>
-      <w:bookmarkStart w:id="11" w:name="__RefHeading___Toc318_135632325"/>
-      <w:bookmarkEnd w:id="11"/>
+      <w:bookmarkStart w:id="9" w:name="__RefHeading___Toc318_135632325"/>
+      <w:bookmarkEnd w:id="9"/>
       <w:r>
         <w:rPr/>
         <w:t>3.8. Correo electr</w:t>
@@ -2225,8 +1881,8 @@
         <w:jc w:val="left"/>
         <w:rPr/>
       </w:pPr>
-      <w:bookmarkStart w:id="12" w:name="__RefHeading___Toc320_135632325"/>
-      <w:bookmarkEnd w:id="12"/>
+      <w:bookmarkStart w:id="10" w:name="__RefHeading___Toc320_135632325"/>
+      <w:bookmarkEnd w:id="10"/>
       <w:r>
         <w:rPr/>
         <w:t>4. Trabajo opcional</w:t>
@@ -2243,8 +1899,8 @@
         <w:jc w:val="left"/>
         <w:rPr/>
       </w:pPr>
-      <w:bookmarkStart w:id="13" w:name="__RefHeading___Toc322_135632325"/>
-      <w:bookmarkEnd w:id="13"/>
+      <w:bookmarkStart w:id="11" w:name="__RefHeading___Toc322_135632325"/>
+      <w:bookmarkEnd w:id="11"/>
       <w:r>
         <w:rPr/>
         <w:t>4.1. Nueva m</w:t>
@@ -2271,8 +1927,8 @@
         <w:jc w:val="left"/>
         <w:rPr/>
       </w:pPr>
-      <w:bookmarkStart w:id="14" w:name="__RefHeading___Toc324_135632325"/>
-      <w:bookmarkEnd w:id="14"/>
+      <w:bookmarkStart w:id="12" w:name="__RefHeading___Toc324_135632325"/>
+      <w:bookmarkEnd w:id="12"/>
       <w:r>
         <w:drawing>
           <wp:anchor behindDoc="0" distT="0" distB="0" distL="0" distR="0" simplePos="0" locked="0" layoutInCell="0" allowOverlap="1" relativeHeight="12">
@@ -2351,8 +2007,8 @@
         <w:jc w:val="left"/>
         <w:rPr/>
       </w:pPr>
-      <w:bookmarkStart w:id="15" w:name="__RefHeading___Toc326_135632325"/>
-      <w:bookmarkEnd w:id="15"/>
+      <w:bookmarkStart w:id="13" w:name="__RefHeading___Toc326_135632325"/>
+      <w:bookmarkEnd w:id="13"/>
       <w:r>
         <w:rPr/>
         <w:t>4.2. Documentaci</w:t>
@@ -2953,7 +2609,13 @@
         </w:rPr>
       </w:pPr>
       <w:r>
-        <w:rPr/>
+        <w:rPr>
+          <w:rFonts w:ascii="Liberation Sans" w:hAnsi="Liberation Sans"/>
+          <w:b w:val="false"/>
+          <w:bCs w:val="false"/>
+          <w:i/>
+          <w:iCs/>
+        </w:rPr>
       </w:r>
     </w:p>
     <w:p>
@@ -3043,8 +2705,12 @@
       </w:pPr>
       <w:r>
         <w:rPr>
-          <w:b/>
-          <w:bCs/>
+          <w:rFonts w:eastAsia="Noto Sans CJK SC" w:cs="Lohit Devanagari"/>
+          <w:color w:val="auto"/>
+          <w:kern w:val="2"/>
+          <w:sz w:val="24"/>
+          <w:szCs w:val="24"/>
+          <w:lang w:val="en-US" w:eastAsia="zh-CN" w:bidi="hi-IN"/>
         </w:rPr>
       </w:r>
     </w:p>
@@ -3065,8 +2731,12 @@
       </w:pPr>
       <w:r>
         <w:rPr>
-          <w:b/>
-          <w:bCs/>
+          <w:rFonts w:eastAsia="Noto Sans CJK SC" w:cs="Lohit Devanagari"/>
+          <w:color w:val="auto"/>
+          <w:kern w:val="2"/>
+          <w:sz w:val="24"/>
+          <w:szCs w:val="24"/>
+          <w:lang w:val="en-US" w:eastAsia="zh-CN" w:bidi="hi-IN"/>
         </w:rPr>
       </w:r>
     </w:p>
@@ -3087,8 +2757,12 @@
       </w:pPr>
       <w:r>
         <w:rPr>
-          <w:b/>
-          <w:bCs/>
+          <w:rFonts w:eastAsia="Noto Sans CJK SC" w:cs="Lohit Devanagari"/>
+          <w:color w:val="auto"/>
+          <w:kern w:val="2"/>
+          <w:sz w:val="24"/>
+          <w:szCs w:val="24"/>
+          <w:lang w:val="en-US" w:eastAsia="zh-CN" w:bidi="hi-IN"/>
         </w:rPr>
       </w:r>
     </w:p>
@@ -3182,8 +2856,12 @@
       </w:pPr>
       <w:r>
         <w:rPr>
-          <w:b/>
-          <w:bCs/>
+          <w:rFonts w:eastAsia="Noto Sans CJK SC" w:cs="Lohit Devanagari"/>
+          <w:color w:val="auto"/>
+          <w:kern w:val="2"/>
+          <w:sz w:val="24"/>
+          <w:szCs w:val="24"/>
+          <w:lang w:val="en-US" w:eastAsia="zh-CN" w:bidi="hi-IN"/>
         </w:rPr>
       </w:r>
     </w:p>
@@ -3204,8 +2882,12 @@
       </w:pPr>
       <w:r>
         <w:rPr>
-          <w:b/>
-          <w:bCs/>
+          <w:rFonts w:eastAsia="Noto Sans CJK SC" w:cs="Lohit Devanagari"/>
+          <w:color w:val="auto"/>
+          <w:kern w:val="2"/>
+          <w:sz w:val="24"/>
+          <w:szCs w:val="24"/>
+          <w:lang w:val="en-US" w:eastAsia="zh-CN" w:bidi="hi-IN"/>
         </w:rPr>
       </w:r>
     </w:p>
@@ -3226,8 +2908,12 @@
       </w:pPr>
       <w:r>
         <w:rPr>
-          <w:b/>
-          <w:bCs/>
+          <w:rFonts w:eastAsia="Noto Sans CJK SC" w:cs="Lohit Devanagari"/>
+          <w:color w:val="auto"/>
+          <w:kern w:val="2"/>
+          <w:sz w:val="24"/>
+          <w:szCs w:val="24"/>
+          <w:lang w:val="en-US" w:eastAsia="zh-CN" w:bidi="hi-IN"/>
         </w:rPr>
       </w:r>
     </w:p>
@@ -3248,8 +2934,12 @@
       </w:pPr>
       <w:r>
         <w:rPr>
-          <w:b/>
-          <w:bCs/>
+          <w:rFonts w:eastAsia="Noto Sans CJK SC" w:cs="Lohit Devanagari"/>
+          <w:color w:val="auto"/>
+          <w:kern w:val="2"/>
+          <w:sz w:val="24"/>
+          <w:szCs w:val="24"/>
+          <w:lang w:val="en-US" w:eastAsia="zh-CN" w:bidi="hi-IN"/>
         </w:rPr>
       </w:r>
     </w:p>
@@ -3270,8 +2960,12 @@
       </w:pPr>
       <w:r>
         <w:rPr>
-          <w:b/>
-          <w:bCs/>
+          <w:rFonts w:eastAsia="Noto Sans CJK SC" w:cs="Lohit Devanagari"/>
+          <w:color w:val="auto"/>
+          <w:kern w:val="2"/>
+          <w:sz w:val="24"/>
+          <w:szCs w:val="24"/>
+          <w:lang w:val="en-US" w:eastAsia="zh-CN" w:bidi="hi-IN"/>
         </w:rPr>
       </w:r>
     </w:p>
@@ -3292,8 +2986,12 @@
       </w:pPr>
       <w:r>
         <w:rPr>
-          <w:b/>
-          <w:bCs/>
+          <w:rFonts w:eastAsia="Noto Sans CJK SC" w:cs="Lohit Devanagari"/>
+          <w:color w:val="auto"/>
+          <w:kern w:val="2"/>
+          <w:sz w:val="24"/>
+          <w:szCs w:val="24"/>
+          <w:lang w:val="en-US" w:eastAsia="zh-CN" w:bidi="hi-IN"/>
         </w:rPr>
       </w:r>
     </w:p>
@@ -3314,8 +3012,12 @@
       </w:pPr>
       <w:r>
         <w:rPr>
-          <w:b/>
-          <w:bCs/>
+          <w:rFonts w:eastAsia="Noto Sans CJK SC" w:cs="Lohit Devanagari"/>
+          <w:color w:val="auto"/>
+          <w:kern w:val="2"/>
+          <w:sz w:val="24"/>
+          <w:szCs w:val="24"/>
+          <w:lang w:val="en-US" w:eastAsia="zh-CN" w:bidi="hi-IN"/>
         </w:rPr>
       </w:r>
     </w:p>
@@ -3336,8 +3038,12 @@
       </w:pPr>
       <w:r>
         <w:rPr>
-          <w:b/>
-          <w:bCs/>
+          <w:rFonts w:eastAsia="Noto Sans CJK SC" w:cs="Lohit Devanagari"/>
+          <w:color w:val="auto"/>
+          <w:kern w:val="2"/>
+          <w:sz w:val="24"/>
+          <w:szCs w:val="24"/>
+          <w:lang w:val="en-US" w:eastAsia="zh-CN" w:bidi="hi-IN"/>
         </w:rPr>
       </w:r>
     </w:p>
@@ -3617,23 +3323,7 @@
       </w:pPr>
       <w:r>
         <w:rPr>
-          <w:b w:val="false"/>
-          <w:bCs w:val="false"/>
-        </w:rPr>
-      </w:r>
-      <w:r>
-        <w:br w:type="page"/>
-      </w:r>
-    </w:p>
-    <w:p>
-      <w:pPr>
-        <w:pStyle w:val="TextBody"/>
-        <w:bidi w:val="0"/>
-        <w:spacing w:before="0" w:after="140"/>
-        <w:jc w:val="left"/>
-        <w:rPr>
-          <w:rFonts w:ascii="Liberation Serif" w:hAnsi="Liberation Serif" w:eastAsia="Noto Sans CJK SC" w:cs="Lohit Devanagari"/>
-          <w:i w:val="false"/>
+          <w:rFonts w:eastAsia="Noto Sans CJK SC" w:cs="Lohit Devanagari"/>
           <w:i w:val="false"/>
           <w:iCs w:val="false"/>
           <w:color w:val="auto"/>
@@ -3642,11 +3332,39 @@
           <w:szCs w:val="24"/>
           <w:lang w:val="en-US" w:eastAsia="zh-CN" w:bidi="hi-IN"/>
         </w:rPr>
-      </w:pPr>
-      <w:r>
-        <w:rPr>
-          <w:b w:val="false"/>
-          <w:bCs w:val="false"/>
+      </w:r>
+      <w:r>
+        <w:br w:type="page"/>
+      </w:r>
+    </w:p>
+    <w:p>
+      <w:pPr>
+        <w:pStyle w:val="TextBody"/>
+        <w:bidi w:val="0"/>
+        <w:spacing w:before="0" w:after="140"/>
+        <w:jc w:val="left"/>
+        <w:rPr>
+          <w:rFonts w:ascii="Liberation Serif" w:hAnsi="Liberation Serif" w:eastAsia="Noto Sans CJK SC" w:cs="Lohit Devanagari"/>
+          <w:i w:val="false"/>
+          <w:i w:val="false"/>
+          <w:iCs w:val="false"/>
+          <w:color w:val="auto"/>
+          <w:kern w:val="2"/>
+          <w:sz w:val="24"/>
+          <w:szCs w:val="24"/>
+          <w:lang w:val="en-US" w:eastAsia="zh-CN" w:bidi="hi-IN"/>
+        </w:rPr>
+      </w:pPr>
+      <w:r>
+        <w:rPr>
+          <w:rFonts w:eastAsia="Noto Sans CJK SC" w:cs="Lohit Devanagari"/>
+          <w:i w:val="false"/>
+          <w:iCs w:val="false"/>
+          <w:color w:val="auto"/>
+          <w:kern w:val="2"/>
+          <w:sz w:val="24"/>
+          <w:szCs w:val="24"/>
+          <w:lang w:val="en-US" w:eastAsia="zh-CN" w:bidi="hi-IN"/>
         </w:rPr>
       </w:r>
     </w:p>
@@ -3713,16 +3431,7 @@
           <w:i/>
           <w:iCs/>
         </w:rPr>
-        <w:t>/</w:t>
-      </w:r>
-      <w:r>
-        <w:rPr>
-          <w:b w:val="false"/>
-          <w:bCs w:val="false"/>
-          <w:i/>
-          <w:iCs/>
-        </w:rPr>
-        <w:t>etc/issue</w:t>
+        <w:t>/etc/issue</w:t>
       </w:r>
       <w:r>
         <w:rPr>
@@ -3787,20 +3496,7 @@
       </w:pPr>
       <w:r>
         <w:rPr>
-          <w:b w:val="false"/>
-          <w:bCs w:val="false"/>
-        </w:rPr>
-      </w:r>
-    </w:p>
-    <w:p>
-      <w:pPr>
-        <w:pStyle w:val="TextBody"/>
-        <w:bidi w:val="0"/>
-        <w:spacing w:before="0" w:after="140"/>
-        <w:jc w:val="left"/>
-        <w:rPr>
-          <w:rFonts w:ascii="Liberation Serif" w:hAnsi="Liberation Serif" w:eastAsia="Noto Sans CJK SC" w:cs="Lohit Devanagari"/>
-          <w:i w:val="false"/>
+          <w:rFonts w:eastAsia="Noto Sans CJK SC" w:cs="Lohit Devanagari"/>
           <w:i w:val="false"/>
           <w:iCs w:val="false"/>
           <w:color w:val="auto"/>
@@ -3809,12 +3505,28 @@
           <w:szCs w:val="24"/>
           <w:lang w:val="en-US" w:eastAsia="zh-CN" w:bidi="hi-IN"/>
         </w:rPr>
-      </w:pPr>
-      <w:r>
-        <w:rPr>
-          <w:b w:val="false"/>
-          <w:bCs w:val="false"/>
-        </w:rPr>
+      </w:r>
+    </w:p>
+    <w:p>
+      <w:pPr>
+        <w:pStyle w:val="TextBody"/>
+        <w:bidi w:val="0"/>
+        <w:spacing w:before="0" w:after="140"/>
+        <w:jc w:val="left"/>
+        <w:rPr>
+          <w:rFonts w:ascii="Liberation Serif" w:hAnsi="Liberation Serif" w:eastAsia="Noto Sans CJK SC" w:cs="Lohit Devanagari"/>
+          <w:i w:val="false"/>
+          <w:i w:val="false"/>
+          <w:iCs w:val="false"/>
+          <w:color w:val="auto"/>
+          <w:kern w:val="2"/>
+          <w:sz w:val="24"/>
+          <w:szCs w:val="24"/>
+          <w:lang w:val="en-US" w:eastAsia="zh-CN" w:bidi="hi-IN"/>
+        </w:rPr>
+      </w:pPr>
+      <w:r>
+        <w:rPr/>
         <w:drawing>
           <wp:anchor behindDoc="0" distT="0" distB="0" distL="0" distR="0" simplePos="0" locked="0" layoutInCell="0" allowOverlap="1" relativeHeight="17">
             <wp:simplePos x="0" y="0"/>
@@ -3906,7 +3618,7 @@
     </w:r>
     <w:r>
       <w:rPr/>
-      <w:t>15</w:t>
+      <w:t>14</w:t>
     </w:r>
     <w:r>
       <w:rPr/>

</xml_diff>